<commit_message>
9/21/18 - up to exercises
</commit_message>
<xml_diff>
--- a/Notes.docx
+++ b/Notes.docx
@@ -389,15 +389,18 @@
         <w:t xml:space="preserve">Use </w:t>
       </w:r>
       <w:proofErr w:type="spellStart"/>
-      <w:r>
-        <w:t>for..in</w:t>
+      <w:proofErr w:type="gramStart"/>
+      <w:r>
+        <w:t>for..</w:t>
+      </w:r>
+      <w:proofErr w:type="gramEnd"/>
+      <w:r>
+        <w:t>in</w:t>
       </w:r>
       <w:proofErr w:type="spellEnd"/>
       <w:r>
         <w:t xml:space="preserve"> loop to iterate over the properties of an object.</w:t>
       </w:r>
-      <w:bookmarkStart w:id="0" w:name="_GoBack"/>
-      <w:bookmarkEnd w:id="0"/>
     </w:p>
     <w:p>
       <w:pPr>
@@ -407,6 +410,14 @@
           <w:numId w:val="9"/>
         </w:numPr>
       </w:pPr>
+      <w:r>
+        <w:t>The continue key word jumps you to next iteration. This is old legacy JavaScript</w:t>
+      </w:r>
+      <w:bookmarkStart w:id="0" w:name="_GoBack"/>
+      <w:bookmarkEnd w:id="0"/>
+      <w:r>
+        <w:t xml:space="preserve"> and do not recommend using.</w:t>
+      </w:r>
     </w:p>
     <w:p>
       <w:pPr>

</xml_diff>

<commit_message>
11/25/2020 - delete last line comment
</commit_message>
<xml_diff>
--- a/Notes.docx
+++ b/Notes.docx
@@ -6,13 +6,8 @@
       <w:pPr>
         <w:pStyle w:val="NoSpacing"/>
       </w:pPr>
-      <w:proofErr w:type="spellStart"/>
-      <w:r>
-        <w:t>Javascript</w:t>
-      </w:r>
-      <w:proofErr w:type="spellEnd"/>
-      <w:r>
-        <w:t xml:space="preserve"> Basics – Mosh on Udemy.</w:t>
+      <w:r>
+        <w:t>Javascript Basics – Mosh on Udemy.</w:t>
       </w:r>
     </w:p>
     <w:p>
@@ -63,15 +58,7 @@
         <w:t xml:space="preserve">Installed Live Server. </w:t>
       </w:r>
       <w:r>
-        <w:t xml:space="preserve">This allows you to see changes in browser (Web page &amp; console) dynamically as you make them. Start it then copy </w:t>
-      </w:r>
-      <w:proofErr w:type="spellStart"/>
-      <w:r>
-        <w:t>url</w:t>
-      </w:r>
-      <w:proofErr w:type="spellEnd"/>
-      <w:r>
-        <w:t xml:space="preserve"> to google chrome. Right click to “inspect” page to bring up developer tools. This course uses console quite a bit. </w:t>
+        <w:t xml:space="preserve">This allows you to see changes in browser (Web page &amp; console) dynamically as you make them. Start it then copy url to google chrome. Right click to “inspect” page to bring up developer tools. This course uses console quite a bit. </w:t>
       </w:r>
       <w:r>
         <w:t xml:space="preserve"> In top right of developer tools, select view that disconnects the panel so it can be placed side by side w/VS Code like Mosh has on his screen.</w:t>
@@ -113,15 +100,7 @@
         <w:t>Second error was due to Last Pass extension. Google thro</w:t>
       </w:r>
       <w:r>
-        <w:t xml:space="preserve">ws error on </w:t>
-      </w:r>
-      <w:proofErr w:type="spellStart"/>
-      <w:r>
-        <w:t>winID</w:t>
-      </w:r>
-      <w:proofErr w:type="spellEnd"/>
-      <w:r>
-        <w:t xml:space="preserve"> being null. </w:t>
+        <w:t xml:space="preserve">ws error on winID being null. </w:t>
       </w:r>
     </w:p>
     <w:p>
@@ -157,15 +136,7 @@
         </w:numPr>
       </w:pPr>
       <w:r>
-        <w:t>Installed Node on 5520. Run .</w:t>
-      </w:r>
-      <w:proofErr w:type="spellStart"/>
-      <w:r>
-        <w:t>js</w:t>
-      </w:r>
-      <w:proofErr w:type="spellEnd"/>
-      <w:r>
-        <w:t xml:space="preserve"> file from command prompt &gt;node 2-basics.js</w:t>
+        <w:t>Installed Node on 5520. Run .js file from command prompt &gt;node 2-basics.js</w:t>
       </w:r>
     </w:p>
     <w:p>
@@ -177,15 +148,7 @@
         </w:numPr>
       </w:pPr>
       <w:r>
-        <w:t xml:space="preserve">Can do New Terminal in VS Code to create a terminal in </w:t>
-      </w:r>
-      <w:proofErr w:type="spellStart"/>
-      <w:r>
-        <w:t>VScode</w:t>
-      </w:r>
-      <w:proofErr w:type="spellEnd"/>
-      <w:r>
-        <w:t>. Then run code right in VS Code.</w:t>
+        <w:t>Can do New Terminal in VS Code to create a terminal in VScode. Then run code right in VS Code.</w:t>
       </w:r>
     </w:p>
     <w:p>
@@ -216,15 +179,7 @@
         <w:t xml:space="preserve"> or JavaScript code</w:t>
       </w:r>
       <w:r>
-        <w:t xml:space="preserve">, select it then press </w:t>
-      </w:r>
-      <w:proofErr w:type="spellStart"/>
-      <w:r>
-        <w:t>crtl</w:t>
-      </w:r>
-      <w:proofErr w:type="spellEnd"/>
-      <w:r>
-        <w:t xml:space="preserve"> /. </w:t>
+        <w:t xml:space="preserve">, select it then press crtl /. </w:t>
       </w:r>
     </w:p>
     <w:p>
@@ -236,15 +191,7 @@
         </w:numPr>
       </w:pPr>
       <w:r>
-        <w:t xml:space="preserve">Save using </w:t>
-      </w:r>
-      <w:proofErr w:type="spellStart"/>
-      <w:r>
-        <w:t>crtl</w:t>
-      </w:r>
-      <w:proofErr w:type="spellEnd"/>
-      <w:r>
-        <w:t xml:space="preserve"> s.</w:t>
+        <w:t>Save using crtl s.</w:t>
       </w:r>
     </w:p>
     <w:p>
@@ -271,15 +218,7 @@
         <w:t>To clear console: ctrl l</w:t>
       </w:r>
       <w:r>
-        <w:t xml:space="preserve"> (lower case L). To rerun </w:t>
-      </w:r>
-      <w:proofErr w:type="spellStart"/>
-      <w:r>
-        <w:t>js</w:t>
-      </w:r>
-      <w:proofErr w:type="spellEnd"/>
-      <w:r>
-        <w:t xml:space="preserve"> file just save it again.</w:t>
+        <w:t xml:space="preserve"> (lower case L). To rerun js file just save it again.</w:t>
       </w:r>
     </w:p>
     <w:p>
@@ -388,31 +327,7 @@
         </w:numPr>
       </w:pPr>
       <w:r>
-        <w:t xml:space="preserve">Mosh likes to use </w:t>
-      </w:r>
-      <w:proofErr w:type="spellStart"/>
-      <w:r>
-        <w:t>if..else</w:t>
-      </w:r>
-      <w:proofErr w:type="spellEnd"/>
-      <w:r>
-        <w:t xml:space="preserve"> rather then </w:t>
-      </w:r>
-      <w:proofErr w:type="spellStart"/>
-      <w:r>
-        <w:t>switch..case</w:t>
-      </w:r>
-      <w:proofErr w:type="spellEnd"/>
-      <w:r>
-        <w:t xml:space="preserve">. He thinks </w:t>
-      </w:r>
-      <w:proofErr w:type="spellStart"/>
-      <w:r>
-        <w:t>if..else</w:t>
-      </w:r>
-      <w:proofErr w:type="spellEnd"/>
-      <w:r>
-        <w:t xml:space="preserve"> is more streamline.</w:t>
+        <w:t>Mosh likes to use if..else rather then switch..case. He thinks if..else is more streamline.</w:t>
       </w:r>
     </w:p>
     <w:p>
@@ -424,15 +339,7 @@
         </w:numPr>
       </w:pPr>
       <w:r>
-        <w:t xml:space="preserve">Use </w:t>
-      </w:r>
-      <w:proofErr w:type="spellStart"/>
-      <w:r>
-        <w:t>for..of</w:t>
-      </w:r>
-      <w:proofErr w:type="spellEnd"/>
-      <w:r>
-        <w:t xml:space="preserve"> loop to iterate over arrays. This became available in ES6.</w:t>
+        <w:t>Use for..of loop to iterate over arrays. This became available in ES6.</w:t>
       </w:r>
     </w:p>
     <w:p>
@@ -444,15 +351,7 @@
         </w:numPr>
       </w:pPr>
       <w:r>
-        <w:t xml:space="preserve">Use </w:t>
-      </w:r>
-      <w:proofErr w:type="spellStart"/>
-      <w:r>
-        <w:t>for..in</w:t>
-      </w:r>
-      <w:proofErr w:type="spellEnd"/>
-      <w:r>
-        <w:t xml:space="preserve"> loop to iterate over the properties of an object.</w:t>
+        <w:t>Use for..in loop to iterate over the properties of an object.</w:t>
       </w:r>
     </w:p>
     <w:p>
@@ -494,13 +393,8 @@
         <w:t xml:space="preserve"> naming. Camel case -</w:t>
       </w:r>
       <w:r>
-        <w:t xml:space="preserve"> </w:t>
-      </w:r>
-      <w:proofErr w:type="spellStart"/>
-      <w:r>
-        <w:t>createOneTwoThree</w:t>
-      </w:r>
-      <w:proofErr w:type="spellEnd"/>
+        <w:t xml:space="preserve"> createOneTwoThree</w:t>
+      </w:r>
     </w:p>
     <w:p>
       <w:pPr>
@@ -516,11 +410,9 @@
       <w:r>
         <w:t xml:space="preserve"> Pascal case - </w:t>
       </w:r>
-      <w:proofErr w:type="spellStart"/>
       <w:r>
         <w:t>CreateOneTwoThree</w:t>
       </w:r>
-      <w:proofErr w:type="spellEnd"/>
     </w:p>
     <w:p>
       <w:pPr>
@@ -579,15 +471,7 @@
         </w:numPr>
       </w:pPr>
       <w:r>
-        <w:t xml:space="preserve">Video on push git to </w:t>
-      </w:r>
-      <w:proofErr w:type="spellStart"/>
-      <w:r>
-        <w:t>github</w:t>
-      </w:r>
-      <w:proofErr w:type="spellEnd"/>
-      <w:r>
-        <w:t xml:space="preserve"> </w:t>
+        <w:t xml:space="preserve">Video on push git to github </w:t>
       </w:r>
       <w:hyperlink r:id="rId6" w:history="1">
         <w:r>
@@ -653,18 +537,203 @@
         </w:numPr>
       </w:pPr>
       <w:r>
-        <w:t xml:space="preserve">Remember – stage and commit to git, then sync changes to </w:t>
-      </w:r>
-      <w:proofErr w:type="spellStart"/>
-      <w:r>
-        <w:t>github</w:t>
-      </w:r>
-      <w:proofErr w:type="spellEnd"/>
-      <w:r>
-        <w:t xml:space="preserve"> (bottom left).</w:t>
+        <w:t>Remember – stage and commit to git, then sync changes to github (bottom left).</w:t>
       </w:r>
       <w:r>
         <w:t xml:space="preserve"> You can do all this from Source Control menu in VS Code.</w:t>
+      </w:r>
+    </w:p>
+    <w:p>
+      <w:pPr>
+        <w:pStyle w:val="NoSpacing"/>
+        <w:numPr>
+          <w:ilvl w:val="0"/>
+          <w:numId w:val="13"/>
+        </w:numPr>
+      </w:pPr>
+      <w:r>
+        <w:t xml:space="preserve">After installing Git on my new Dell XPS, I restarted visual code and it automatically found Git and the existing .git repository that was in the folder. </w:t>
+      </w:r>
+    </w:p>
+    <w:p>
+      <w:pPr>
+        <w:pStyle w:val="NoSpacing"/>
+        <w:numPr>
+          <w:ilvl w:val="0"/>
+          <w:numId w:val="13"/>
+        </w:numPr>
+      </w:pPr>
+      <w:r>
+        <w:t>I staged new changes but got error on commit. Needed to do the following</w:t>
+      </w:r>
+    </w:p>
+    <w:p>
+      <w:pPr>
+        <w:pStyle w:val="NoSpacing"/>
+        <w:numPr>
+          <w:ilvl w:val="1"/>
+          <w:numId w:val="13"/>
+        </w:numPr>
+      </w:pPr>
+      <w:r>
+        <w:t>git config --global user.email "you@example.com"</w:t>
+      </w:r>
+    </w:p>
+    <w:p>
+      <w:pPr>
+        <w:pStyle w:val="NoSpacing"/>
+        <w:numPr>
+          <w:ilvl w:val="1"/>
+          <w:numId w:val="13"/>
+        </w:numPr>
+      </w:pPr>
+      <w:r>
+        <w:t>git config --global user.name "Your Name"</w:t>
+      </w:r>
+    </w:p>
+    <w:p>
+      <w:pPr>
+        <w:pStyle w:val="NoSpacing"/>
+        <w:numPr>
+          <w:ilvl w:val="1"/>
+          <w:numId w:val="13"/>
+        </w:numPr>
+      </w:pPr>
+      <w:r>
+        <w:t>to set your account's default identity.</w:t>
+      </w:r>
+    </w:p>
+    <w:p>
+      <w:pPr>
+        <w:pStyle w:val="NoSpacing"/>
+        <w:numPr>
+          <w:ilvl w:val="1"/>
+          <w:numId w:val="13"/>
+        </w:numPr>
+      </w:pPr>
+      <w:r>
+        <w:t>Omit --global to set the identity only in this repository.</w:t>
+      </w:r>
+    </w:p>
+    <w:p>
+      <w:pPr>
+        <w:pStyle w:val="NoSpacing"/>
+        <w:numPr>
+          <w:ilvl w:val="0"/>
+          <w:numId w:val="13"/>
+        </w:numPr>
+      </w:pPr>
+      <w:r>
+        <w:t xml:space="preserve">For Notes.docx I set it to include in .gitignore. </w:t>
+      </w:r>
+    </w:p>
+    <w:p>
+      <w:pPr>
+        <w:pStyle w:val="NoSpacing"/>
+        <w:numPr>
+          <w:ilvl w:val="0"/>
+          <w:numId w:val="13"/>
+        </w:numPr>
+      </w:pPr>
+      <w:r>
+        <w:t xml:space="preserve">Syncing Github with new Dell XPS in VS Code. </w:t>
+      </w:r>
+    </w:p>
+    <w:p>
+      <w:pPr>
+        <w:pStyle w:val="NoSpacing"/>
+        <w:numPr>
+          <w:ilvl w:val="1"/>
+          <w:numId w:val="13"/>
+        </w:numPr>
+      </w:pPr>
+      <w:r>
+        <w:t xml:space="preserve">It would have worked straight away if I would have just logged into Github when asked. However, I did not do that but instead deleted repo on Github to try and start over. Once I did that my Git account on local machine needed to remove the repo. </w:t>
+      </w:r>
+    </w:p>
+    <w:p>
+      <w:pPr>
+        <w:pStyle w:val="NoSpacing"/>
+        <w:numPr>
+          <w:ilvl w:val="1"/>
+          <w:numId w:val="13"/>
+        </w:numPr>
+      </w:pPr>
+      <w:r>
+        <w:t>Captured terminal below. I first listed remote url using: git remote -v.</w:t>
+      </w:r>
+    </w:p>
+    <w:p>
+      <w:pPr>
+        <w:pStyle w:val="NoSpacing"/>
+        <w:numPr>
+          <w:ilvl w:val="1"/>
+          <w:numId w:val="13"/>
+        </w:numPr>
+      </w:pPr>
+      <w:r>
+        <w:t>Then removed the remote (origin): git remote rm origin</w:t>
+      </w:r>
+    </w:p>
+    <w:p>
+      <w:pPr>
+        <w:pStyle w:val="NoSpacing"/>
+        <w:numPr>
+          <w:ilvl w:val="1"/>
+          <w:numId w:val="13"/>
+        </w:numPr>
+      </w:pPr>
+      <w:r>
+        <w:t>Then added new origin from Github, which is taken from Github when create new repo.</w:t>
+      </w:r>
+    </w:p>
+    <w:p>
+      <w:pPr>
+        <w:pStyle w:val="NoSpacing"/>
+        <w:numPr>
+          <w:ilvl w:val="1"/>
+          <w:numId w:val="13"/>
+        </w:numPr>
+      </w:pPr>
+      <w:r>
+        <w:rPr>
+          <w:noProof/>
+        </w:rPr>
+        <w:drawing>
+          <wp:inline distT="0" distB="0" distL="0" distR="0" wp14:anchorId="28632AD7" wp14:editId="37B8FD73">
+            <wp:extent cx="5943600" cy="1796415"/>
+            <wp:effectExtent l="0" t="0" r="0" b="0"/>
+            <wp:docPr id="1" name="Picture 1"/>
+            <wp:cNvGraphicFramePr>
+              <a:graphicFrameLocks xmlns:a="http://schemas.openxmlformats.org/drawingml/2006/main" noChangeAspect="1"/>
+            </wp:cNvGraphicFramePr>
+            <a:graphic xmlns:a="http://schemas.openxmlformats.org/drawingml/2006/main">
+              <a:graphicData uri="http://schemas.openxmlformats.org/drawingml/2006/picture">
+                <pic:pic xmlns:pic="http://schemas.openxmlformats.org/drawingml/2006/picture">
+                  <pic:nvPicPr>
+                    <pic:cNvPr id="1" name=""/>
+                    <pic:cNvPicPr/>
+                  </pic:nvPicPr>
+                  <pic:blipFill>
+                    <a:blip r:embed="rId7"/>
+                    <a:stretch>
+                      <a:fillRect/>
+                    </a:stretch>
+                  </pic:blipFill>
+                  <pic:spPr>
+                    <a:xfrm>
+                      <a:off x="0" y="0"/>
+                      <a:ext cx="5943600" cy="1796415"/>
+                    </a:xfrm>
+                    <a:prstGeom prst="rect">
+                      <a:avLst/>
+                    </a:prstGeom>
+                  </pic:spPr>
+                </pic:pic>
+              </a:graphicData>
+            </a:graphic>
+          </wp:inline>
+        </w:drawing>
       </w:r>
     </w:p>
     <w:p>
@@ -1389,7 +1458,7 @@
         <w:rFonts w:ascii="Symbol" w:hAnsi="Symbol" w:hint="default"/>
       </w:rPr>
     </w:lvl>
-    <w:lvl w:ilvl="1" w:tplc="04090003" w:tentative="1">
+    <w:lvl w:ilvl="1" w:tplc="04090003">
       <w:start w:val="1"/>
       <w:numFmt w:val="bullet"/>
       <w:lvlText w:val="o"/>
@@ -2514,6 +2583,18 @@
       <w:shd w:val="clear" w:color="auto" w:fill="E6E6E6"/>
     </w:rPr>
   </w:style>
+  <w:style w:type="character" w:styleId="FollowedHyperlink">
+    <w:name w:val="FollowedHyperlink"/>
+    <w:basedOn w:val="DefaultParagraphFont"/>
+    <w:uiPriority w:val="99"/>
+    <w:semiHidden/>
+    <w:unhideWhenUsed/>
+    <w:rsid w:val="00B40FAB"/>
+    <w:rPr>
+      <w:color w:val="954F72" w:themeColor="followedHyperlink"/>
+      <w:u w:val="single"/>
+    </w:rPr>
+  </w:style>
 </w:styles>
 </file>
 

</xml_diff>